<commit_message>
data prep for Itay data
</commit_message>
<xml_diff>
--- a/acess/Instructions for entering logs.docx
+++ b/acess/Instructions for entering logs.docx
@@ -5,21 +5,17 @@
     <w:p>
       <w:pPr>
         <w:rPr>
-          <w:rFonts w:hint="cs"/>
-          <w:rtl/>
-        </w:rPr>
-      </w:pPr>
-    </w:p>
-    <w:p>
-      <w:pPr>
-        <w:pStyle w:val="ListParagraph"/>
-        <w:numPr>
-          <w:ilvl w:val="0"/>
-          <w:numId w:val="3"/>
-        </w:numPr>
-        <w:rPr>
-          <w:rFonts w:hint="cs"/>
-        </w:rPr>
+          <w:rtl/>
+        </w:rPr>
+      </w:pPr>
+    </w:p>
+    <w:p>
+      <w:pPr>
+        <w:pStyle w:val="ListParagraph"/>
+        <w:numPr>
+          <w:ilvl w:val="0"/>
+          <w:numId w:val="3"/>
+        </w:numPr>
       </w:pPr>
       <w:r>
         <w:rPr>
@@ -48,9 +44,6 @@
           <w:ilvl w:val="0"/>
           <w:numId w:val="3"/>
         </w:numPr>
-        <w:rPr>
-          <w:rFonts w:hint="cs"/>
-        </w:rPr>
       </w:pPr>
       <w:r>
         <w:rPr>
@@ -63,20 +56,16 @@
     <w:p>
       <w:pPr>
         <w:pStyle w:val="ListParagraph"/>
-        <w:rPr>
-          <w:rFonts w:hint="cs"/>
-        </w:rPr>
-      </w:pPr>
-    </w:p>
-    <w:p>
-      <w:pPr>
-        <w:pStyle w:val="ListParagraph"/>
-        <w:numPr>
-          <w:ilvl w:val="0"/>
-          <w:numId w:val="3"/>
-        </w:numPr>
-        <w:rPr>
-          <w:rFonts w:hint="cs"/>
+      </w:pPr>
+    </w:p>
+    <w:p>
+      <w:pPr>
+        <w:pStyle w:val="ListParagraph"/>
+        <w:numPr>
+          <w:ilvl w:val="0"/>
+          <w:numId w:val="3"/>
+        </w:numPr>
+        <w:rPr>
           <w:rtl/>
         </w:rPr>
       </w:pPr>
@@ -96,7 +85,6 @@
           <w:numId w:val="3"/>
         </w:numPr>
         <w:rPr>
-          <w:rFonts w:hint="cs"/>
           <w:rtl/>
         </w:rPr>
       </w:pPr>
@@ -600,9 +588,6 @@
           <w:ilvl w:val="0"/>
           <w:numId w:val="3"/>
         </w:numPr>
-        <w:rPr>
-          <w:rFonts w:hint="cs"/>
-        </w:rPr>
       </w:pPr>
       <w:r>
         <w:rPr>
@@ -666,9 +651,6 @@
     <w:p>
       <w:pPr>
         <w:pStyle w:val="ListParagraph"/>
-        <w:rPr>
-          <w:rFonts w:hint="cs"/>
-        </w:rPr>
       </w:pPr>
       <w:r>
         <w:rPr>
@@ -685,9 +667,6 @@
           <w:ilvl w:val="0"/>
           <w:numId w:val="3"/>
         </w:numPr>
-        <w:rPr>
-          <w:rFonts w:hint="cs"/>
-        </w:rPr>
       </w:pPr>
       <w:r>
         <w:rPr>
@@ -704,9 +683,6 @@
           <w:ilvl w:val="0"/>
           <w:numId w:val="3"/>
         </w:numPr>
-        <w:rPr>
-          <w:rFonts w:hint="cs"/>
-        </w:rPr>
       </w:pPr>
       <w:r>
         <w:rPr>
@@ -723,9 +699,6 @@
           <w:ilvl w:val="0"/>
           <w:numId w:val="3"/>
         </w:numPr>
-        <w:rPr>
-          <w:rFonts w:hint="cs"/>
-        </w:rPr>
       </w:pPr>
       <w:r>
         <w:rPr>
@@ -742,9 +715,6 @@
           <w:ilvl w:val="0"/>
           <w:numId w:val="3"/>
         </w:numPr>
-        <w:rPr>
-          <w:rFonts w:hint="cs"/>
-        </w:rPr>
       </w:pPr>
       <w:r>
         <w:rPr>
@@ -761,9 +731,6 @@
           <w:ilvl w:val="0"/>
           <w:numId w:val="3"/>
         </w:numPr>
-        <w:rPr>
-          <w:rFonts w:hint="cs"/>
-        </w:rPr>
       </w:pPr>
       <w:r>
         <w:lastRenderedPageBreak/>
@@ -804,9 +771,6 @@
           <w:ilvl w:val="0"/>
           <w:numId w:val="3"/>
         </w:numPr>
-        <w:rPr>
-          <w:rFonts w:hint="cs"/>
-        </w:rPr>
       </w:pPr>
       <w:r>
         <w:rPr>
@@ -835,9 +799,6 @@
           <w:ilvl w:val="0"/>
           <w:numId w:val="3"/>
         </w:numPr>
-        <w:rPr>
-          <w:rFonts w:hint="cs"/>
-        </w:rPr>
       </w:pPr>
       <w:r>
         <w:rPr>
@@ -861,9 +822,6 @@
           <w:ilvl w:val="0"/>
           <w:numId w:val="3"/>
         </w:numPr>
-        <w:rPr>
-          <w:rFonts w:hint="cs"/>
-        </w:rPr>
       </w:pPr>
       <w:r>
         <w:rPr>
@@ -892,9 +850,6 @@
           <w:ilvl w:val="0"/>
           <w:numId w:val="3"/>
         </w:numPr>
-        <w:rPr>
-          <w:rFonts w:hint="cs"/>
-        </w:rPr>
       </w:pPr>
       <w:r>
         <w:rPr>
@@ -922,6 +877,274 @@
         </w:rPr>
         <w:t>למשל: אם הרשת מ10:10-13:20 אז אהפוך את זה ל10:15-13:30, ואז שיניתי את מאמץ הדיגום ב5 דקות, לעומת זאת אם נשנה ל10:15-13:15 עיגלנו את שתי השעות לאותו הכוון, והקטנו את משך הגיררה ב10 דקות</w:t>
       </w:r>
+    </w:p>
+    <w:p>
+      <w:pPr>
+        <w:pStyle w:val="ListParagraph"/>
+        <w:numPr>
+          <w:ilvl w:val="0"/>
+          <w:numId w:val="3"/>
+        </w:numPr>
+        <w:rPr>
+          <w:rFonts w:hint="cs"/>
+        </w:rPr>
+      </w:pPr>
+      <w:r>
+        <w:rPr>
+          <w:rFonts w:hint="cs"/>
+          <w:rtl/>
+        </w:rPr>
+        <w:t>הערות שאיתי כתב:</w:t>
+      </w:r>
+    </w:p>
+    <w:p>
+      <w:pPr>
+        <w:pStyle w:val="ListParagraph"/>
+        <w:numPr>
+          <w:ilvl w:val="0"/>
+          <w:numId w:val="3"/>
+        </w:numPr>
+        <w:bidi w:val="0"/>
+        <w:spacing w:line="240" w:lineRule="auto"/>
+        <w:jc w:val="left"/>
+        <w:rPr>
+          <w:rFonts w:ascii="Arial" w:eastAsia="Times New Roman" w:hAnsi="Arial" w:cs="Arial"/>
+          <w:color w:val="000000"/>
+        </w:rPr>
+      </w:pPr>
+      <w:r>
+        <w:rPr>
+          <w:rFonts w:ascii="Arial" w:eastAsia="Times New Roman" w:hAnsi="Arial" w:cs="Arial"/>
+          <w:color w:val="000000"/>
+        </w:rPr>
+        <w:t>General for diary</w:t>
+      </w:r>
+      <w:proofErr w:type="gramStart"/>
+      <w:r>
+        <w:rPr>
+          <w:rFonts w:ascii="Arial" w:eastAsia="Times New Roman" w:hAnsi="Arial" w:cs="Arial"/>
+          <w:color w:val="000000"/>
+        </w:rPr>
+        <w:t>:</w:t>
+      </w:r>
+      <w:proofErr w:type="gramEnd"/>
+      <w:r>
+        <w:rPr>
+          <w:rFonts w:ascii="Arial" w:eastAsia="Times New Roman" w:hAnsi="Arial" w:cs="Arial"/>
+          <w:color w:val="000000"/>
+        </w:rPr>
+        <w:br/>
+      </w:r>
+      <w:r>
+        <w:rPr>
+          <w:rFonts w:ascii="Arial" w:eastAsia="Times New Roman" w:hAnsi="Arial" w:cs="Arial"/>
+          <w:color w:val="000000"/>
+        </w:rPr>
+        <w:br/>
+        <w:t xml:space="preserve">1. </w:t>
+      </w:r>
+      <w:proofErr w:type="spellStart"/>
+      <w:r>
+        <w:rPr>
+          <w:rFonts w:ascii="Arial" w:eastAsia="Times New Roman" w:hAnsi="Arial" w:cs="Arial"/>
+          <w:color w:val="000000"/>
+        </w:rPr>
+        <w:t>levi</w:t>
+      </w:r>
+      <w:proofErr w:type="spellEnd"/>
+      <w:r>
+        <w:rPr>
+          <w:rFonts w:ascii="Arial" w:eastAsia="Times New Roman" w:hAnsi="Arial" w:cs="Arial"/>
+          <w:color w:val="000000"/>
+        </w:rPr>
+        <w:t xml:space="preserve"> </w:t>
+      </w:r>
+      <w:proofErr w:type="spellStart"/>
+      <w:r>
+        <w:rPr>
+          <w:rFonts w:ascii="Arial" w:eastAsia="Times New Roman" w:hAnsi="Arial" w:cs="Arial"/>
+          <w:color w:val="000000"/>
+        </w:rPr>
+        <w:t>soltan</w:t>
+      </w:r>
+      <w:proofErr w:type="spellEnd"/>
+      <w:r>
+        <w:rPr>
+          <w:rFonts w:ascii="Arial" w:eastAsia="Times New Roman" w:hAnsi="Arial" w:cs="Arial"/>
+          <w:color w:val="000000"/>
+        </w:rPr>
+        <w:t xml:space="preserve"> may not be </w:t>
+      </w:r>
+      <w:proofErr w:type="spellStart"/>
+      <w:r>
+        <w:rPr>
+          <w:rFonts w:ascii="Arial" w:eastAsia="Times New Roman" w:hAnsi="Arial" w:cs="Arial"/>
+          <w:color w:val="000000"/>
+        </w:rPr>
+        <w:t>mullus</w:t>
+      </w:r>
+      <w:proofErr w:type="spellEnd"/>
+      <w:r>
+        <w:rPr>
+          <w:rFonts w:ascii="Arial" w:eastAsia="Times New Roman" w:hAnsi="Arial" w:cs="Arial"/>
+          <w:color w:val="000000"/>
+        </w:rPr>
+        <w:br/>
+      </w:r>
+      <w:r>
+        <w:rPr>
+          <w:rFonts w:ascii="Arial" w:eastAsia="Times New Roman" w:hAnsi="Arial" w:cs="Arial"/>
+          <w:color w:val="000000"/>
+        </w:rPr>
+        <w:br/>
+        <w:t xml:space="preserve">2. </w:t>
+      </w:r>
+      <w:proofErr w:type="spellStart"/>
+      <w:proofErr w:type="gramStart"/>
+      <w:r>
+        <w:rPr>
+          <w:rFonts w:ascii="Arial" w:eastAsia="Times New Roman" w:hAnsi="Arial" w:cs="Arial"/>
+          <w:color w:val="000000"/>
+        </w:rPr>
+        <w:t>levi</w:t>
+      </w:r>
+      <w:proofErr w:type="spellEnd"/>
+      <w:proofErr w:type="gramEnd"/>
+      <w:r>
+        <w:rPr>
+          <w:rFonts w:ascii="Arial" w:eastAsia="Times New Roman" w:hAnsi="Arial" w:cs="Arial"/>
+          <w:color w:val="000000"/>
+        </w:rPr>
+        <w:t xml:space="preserve"> general box is probably fish- I changed the way I enter in the middle from fish to </w:t>
+      </w:r>
+      <w:proofErr w:type="spellStart"/>
+      <w:r>
+        <w:rPr>
+          <w:rFonts w:ascii="Arial" w:eastAsia="Times New Roman" w:hAnsi="Arial" w:cs="Arial"/>
+          <w:color w:val="000000"/>
+        </w:rPr>
+        <w:t>general_box</w:t>
+      </w:r>
+      <w:proofErr w:type="spellEnd"/>
+      <w:r>
+        <w:rPr>
+          <w:rFonts w:ascii="Arial" w:eastAsia="Times New Roman" w:hAnsi="Arial" w:cs="Arial"/>
+          <w:color w:val="000000"/>
+        </w:rPr>
+        <w:t xml:space="preserve"> in the record were I started to change there is a comment</w:t>
+      </w:r>
+      <w:r>
+        <w:rPr>
+          <w:rFonts w:ascii="Arial" w:eastAsia="Times New Roman" w:hAnsi="Arial" w:cs="Arial"/>
+          <w:color w:val="000000"/>
+        </w:rPr>
+        <w:br/>
+      </w:r>
+      <w:r>
+        <w:rPr>
+          <w:rFonts w:ascii="Arial" w:eastAsia="Times New Roman" w:hAnsi="Arial" w:cs="Arial"/>
+          <w:color w:val="000000"/>
+        </w:rPr>
+        <w:br/>
+        <w:t>3.?</w:t>
+      </w:r>
+      <w:proofErr w:type="spellStart"/>
+      <w:r>
+        <w:rPr>
+          <w:rFonts w:ascii="Arial" w:eastAsia="Times New Roman" w:hAnsi="Arial" w:cs="Arial"/>
+          <w:color w:val="000000"/>
+        </w:rPr>
+        <w:t>gambari</w:t>
+      </w:r>
+      <w:proofErr w:type="spellEnd"/>
+      <w:r>
+        <w:rPr>
+          <w:rFonts w:ascii="Arial" w:eastAsia="Times New Roman" w:hAnsi="Arial" w:cs="Arial"/>
+          <w:color w:val="000000"/>
+        </w:rPr>
+        <w:t xml:space="preserve"> is </w:t>
+      </w:r>
+      <w:proofErr w:type="spellStart"/>
+      <w:r>
+        <w:rPr>
+          <w:rFonts w:ascii="Arial" w:eastAsia="Times New Roman" w:hAnsi="Arial" w:cs="Arial"/>
+          <w:color w:val="000000"/>
+        </w:rPr>
+        <w:t>probebly</w:t>
+      </w:r>
+      <w:proofErr w:type="spellEnd"/>
+      <w:r>
+        <w:rPr>
+          <w:rFonts w:ascii="Arial" w:eastAsia="Times New Roman" w:hAnsi="Arial" w:cs="Arial"/>
+          <w:color w:val="000000"/>
+        </w:rPr>
+        <w:t xml:space="preserve"> </w:t>
+      </w:r>
+      <w:proofErr w:type="spellStart"/>
+      <w:r>
+        <w:rPr>
+          <w:rFonts w:ascii="Arial" w:eastAsia="Times New Roman" w:hAnsi="Arial" w:cs="Arial"/>
+          <w:color w:val="000000"/>
+        </w:rPr>
+        <w:t>gambari</w:t>
+      </w:r>
+      <w:proofErr w:type="spellEnd"/>
+      <w:r>
+        <w:rPr>
+          <w:rFonts w:ascii="Arial" w:eastAsia="Times New Roman" w:hAnsi="Arial" w:cs="Arial"/>
+          <w:color w:val="000000"/>
+        </w:rPr>
+        <w:t xml:space="preserve"> but need to</w:t>
+      </w:r>
+    </w:p>
+    <w:p>
+      <w:pPr>
+        <w:pStyle w:val="ListParagraph"/>
+        <w:numPr>
+          <w:ilvl w:val="0"/>
+          <w:numId w:val="3"/>
+        </w:numPr>
+        <w:bidi w:val="0"/>
+        <w:spacing w:line="240" w:lineRule="auto"/>
+        <w:jc w:val="left"/>
+        <w:rPr>
+          <w:rFonts w:ascii="Arial" w:eastAsia="Times New Roman" w:hAnsi="Arial" w:cs="Arial"/>
+          <w:color w:val="000000"/>
+        </w:rPr>
+      </w:pPr>
+      <w:r>
+        <w:rPr>
+          <w:rFonts w:ascii="Arial" w:eastAsia="Times New Roman" w:hAnsi="Arial" w:cs="Arial"/>
+          <w:color w:val="000000"/>
+        </w:rPr>
+        <w:t xml:space="preserve">gear was replaced after </w:t>
+      </w:r>
+      <w:r>
+        <w:rPr>
+          <w:rFonts w:ascii="Arial" w:eastAsia="Times New Roman" w:hAnsi="Arial" w:cs="Arial"/>
+          <w:color w:val="000000"/>
+        </w:rPr>
+        <w:t>8.5.1985</w:t>
+      </w:r>
+    </w:p>
+    <w:p>
+      <w:pPr>
+        <w:pStyle w:val="ListParagraph"/>
+        <w:bidi w:val="0"/>
+        <w:spacing w:line="240" w:lineRule="auto"/>
+        <w:jc w:val="left"/>
+        <w:rPr>
+          <w:rFonts w:ascii="Arial" w:eastAsia="Times New Roman" w:hAnsi="Arial" w:cs="Arial"/>
+          <w:color w:val="000000"/>
+        </w:rPr>
+      </w:pPr>
+    </w:p>
+    <w:p>
+      <w:pPr>
+        <w:rPr>
+          <w:rFonts w:hint="cs"/>
+        </w:rPr>
+      </w:pPr>
     </w:p>
     <w:p>
       <w:pPr>
@@ -1242,7 +1465,6 @@
         <w:shd w:val="clear" w:color="000000" w:fill="000000"/>
         <w:vertAlign w:val="baseline"/>
         <w:em w:val="none"/>
-        <w:lang/>
         <w:specVanish w:val="0"/>
       </w:rPr>
     </w:lvl>
@@ -1284,7 +1506,6 @@
         <w:shd w:val="clear" w:color="000000" w:fill="000000"/>
         <w:vertAlign w:val="baseline"/>
         <w:em w:val="none"/>
-        <w:lang/>
         <w:specVanish w:val="0"/>
       </w:rPr>
     </w:lvl>
@@ -1890,7 +2111,7 @@
   <a:extraClrSchemeLst/>
   <a:extLst>
     <a:ext uri="{05A4C25C-085E-4340-85A3-A5531E510DB2}">
-      <thm15:themeFamily xmlns:thm15="http://schemas.microsoft.com/office/thememl/2012/main" xmlns="" name="Office Theme" id="{62F939B6-93AF-4DB8-9C6B-D6C7DFDC589F}" vid="{4A3C46E8-61CC-4603-A589-7422A47A8E4A}"/>
+      <thm15:themeFamily xmlns="" xmlns:thm15="http://schemas.microsoft.com/office/thememl/2012/main" name="Office Theme" id="{62F939B6-93AF-4DB8-9C6B-D6C7DFDC589F}" vid="{4A3C46E8-61CC-4603-A589-7422A47A8E4A}"/>
     </a:ext>
   </a:extLst>
 </a:theme>

</xml_diff>